<commit_message>
Se agrega archivo con evidencias
</commit_message>
<xml_diff>
--- a/evidencias.docx
+++ b/evidencias.docx
@@ -31,7 +31,6 @@
         <w:rPr>
           <w:b/>
           <w:bCs/>
-          <w:noProof/>
           <w:color w:val="4472C4" w:themeColor="accent1"/>
         </w:rPr>
         <w:drawing>
@@ -73,9 +72,6 @@
     </w:p>
     <w:p>
       <w:r>
-        <w:rPr>
-          <w:noProof/>
-        </w:rPr>
         <w:drawing>
           <wp:inline distT="0" distB="0" distL="0" distR="0" wp14:anchorId="4F931DAF" wp14:editId="756470C5">
             <wp:extent cx="1894636" cy="1332015"/>
@@ -133,9 +129,6 @@
     </w:p>
     <w:p>
       <w:r>
-        <w:rPr>
-          <w:noProof/>
-        </w:rPr>
         <w:drawing>
           <wp:inline distT="0" distB="0" distL="0" distR="0" wp14:anchorId="1888D1B1" wp14:editId="6D869497">
             <wp:extent cx="3328416" cy="736258"/>
@@ -200,9 +193,6 @@
     </w:p>
     <w:p>
       <w:r>
-        <w:rPr>
-          <w:noProof/>
-        </w:rPr>
         <w:drawing>
           <wp:inline distT="0" distB="0" distL="0" distR="0" wp14:anchorId="30CB9324" wp14:editId="0D2916F4">
             <wp:extent cx="3569335" cy="1274186"/>
@@ -261,9 +251,6 @@
     </w:p>
     <w:p>
       <w:r>
-        <w:rPr>
-          <w:noProof/>
-        </w:rPr>
         <w:drawing>
           <wp:inline distT="0" distB="0" distL="0" distR="0" wp14:anchorId="2CA4826E" wp14:editId="0F935949">
             <wp:extent cx="4134460" cy="1351021"/>
@@ -304,9 +291,6 @@
     <w:p/>
     <w:p>
       <w:r>
-        <w:rPr>
-          <w:noProof/>
-        </w:rPr>
         <w:drawing>
           <wp:inline distT="0" distB="0" distL="0" distR="0" wp14:anchorId="73ED8EEE" wp14:editId="79D4A8F0">
             <wp:extent cx="3705860" cy="804763"/>
@@ -389,9 +373,6 @@
     </w:p>
     <w:p>
       <w:r>
-        <w:rPr>
-          <w:noProof/>
-        </w:rPr>
         <w:drawing>
           <wp:inline distT="0" distB="0" distL="0" distR="0" wp14:anchorId="1B0ED417" wp14:editId="62DAC1C5">
             <wp:extent cx="3372307" cy="630287"/>
@@ -456,9 +437,6 @@
     </w:p>
     <w:p>
       <w:r>
-        <w:rPr>
-          <w:noProof/>
-        </w:rPr>
         <w:drawing>
           <wp:inline distT="0" distB="0" distL="0" distR="0" wp14:anchorId="7A0E7B83" wp14:editId="6B230718">
             <wp:extent cx="3474720" cy="325140"/>
@@ -498,9 +476,6 @@
     </w:p>
     <w:p>
       <w:r>
-        <w:rPr>
-          <w:noProof/>
-        </w:rPr>
         <w:drawing>
           <wp:inline distT="0" distB="0" distL="0" distR="0" wp14:anchorId="4A93EE8E" wp14:editId="2A55F817">
             <wp:extent cx="3721189" cy="1741018"/>
@@ -558,9 +533,6 @@
     </w:p>
     <w:p>
       <w:r>
-        <w:rPr>
-          <w:noProof/>
-        </w:rPr>
         <w:drawing>
           <wp:inline distT="0" distB="0" distL="0" distR="0" wp14:anchorId="4F650626" wp14:editId="4DC555CC">
             <wp:extent cx="3598545" cy="1463040"/>
@@ -633,9 +605,6 @@
     </w:p>
     <w:p>
       <w:r>
-        <w:rPr>
-          <w:noProof/>
-        </w:rPr>
         <w:drawing>
           <wp:inline distT="0" distB="0" distL="0" distR="0" wp14:anchorId="444111B2" wp14:editId="777B6FFA">
             <wp:extent cx="3753233" cy="2399385"/>
@@ -711,9 +680,6 @@
     </w:p>
     <w:p>
       <w:r>
-        <w:rPr>
-          <w:noProof/>
-        </w:rPr>
         <w:drawing>
           <wp:inline distT="0" distB="0" distL="0" distR="0" wp14:anchorId="034DCB4E" wp14:editId="79F13572">
             <wp:extent cx="3599078" cy="2602230"/>
@@ -778,9 +744,6 @@
     </w:p>
     <w:p>
       <w:r>
-        <w:rPr>
-          <w:noProof/>
-        </w:rPr>
         <w:drawing>
           <wp:inline distT="0" distB="0" distL="0" distR="0" wp14:anchorId="39DE1470" wp14:editId="22A99EF0">
             <wp:extent cx="5612130" cy="1462024"/>
@@ -838,9 +801,6 @@
     </w:p>
     <w:p>
       <w:r>
-        <w:rPr>
-          <w:noProof/>
-        </w:rPr>
         <w:drawing>
           <wp:inline distT="0" distB="0" distL="0" distR="0" wp14:anchorId="768C7B9E" wp14:editId="21128457">
             <wp:extent cx="4614104" cy="1243584"/>
@@ -885,9 +845,6 @@
     </w:p>
     <w:p>
       <w:r>
-        <w:rPr>
-          <w:noProof/>
-        </w:rPr>
         <w:drawing>
           <wp:inline distT="0" distB="0" distL="0" distR="0" wp14:anchorId="12F46B24" wp14:editId="42F614A2">
             <wp:extent cx="4030675" cy="570241"/>
@@ -912,88 +869,6 @@
                     <a:xfrm>
                       <a:off x="0" y="0"/>
                       <a:ext cx="4080153" cy="577241"/>
-                    </a:xfrm>
-                    <a:prstGeom prst="rect">
-                      <a:avLst/>
-                    </a:prstGeom>
-                    <a:ln>
-                      <a:noFill/>
-                    </a:ln>
-                    <a:extLst>
-                      <a:ext uri="{53640926-AAD7-44D8-BBD7-CCE9431645EC}">
-                        <a14:shadowObscured xmlns:a14="http://schemas.microsoft.com/office/drawing/2010/main"/>
-                      </a:ext>
-                    </a:extLst>
-                  </pic:spPr>
-                </pic:pic>
-              </a:graphicData>
-            </a:graphic>
-          </wp:inline>
-        </w:drawing>
-      </w:r>
-    </w:p>
-    <w:p/>
-    <w:p>
-      <w:pPr>
-        <w:rPr>
-          <w:b/>
-          <w:bCs/>
-          <w:color w:val="4472C4" w:themeColor="accent1"/>
-        </w:rPr>
-      </w:pPr>
-      <w:r>
-        <w:rPr>
-          <w:b/>
-          <w:bCs/>
-          <w:color w:val="4472C4" w:themeColor="accent1"/>
-        </w:rPr>
-        <w:br w:type="page"/>
-      </w:r>
-    </w:p>
-    <w:p>
-      <w:pPr>
-        <w:rPr>
-          <w:b/>
-          <w:bCs/>
-          <w:color w:val="4472C4" w:themeColor="accent1"/>
-        </w:rPr>
-      </w:pPr>
-      <w:r>
-        <w:rPr>
-          <w:b/>
-          <w:bCs/>
-          <w:color w:val="4472C4" w:themeColor="accent1"/>
-        </w:rPr>
-        <w:lastRenderedPageBreak/>
-        <w:t>Subir evidencias</w:t>
-      </w:r>
-    </w:p>
-    <w:p>
-      <w:r>
-        <w:drawing>
-          <wp:inline distT="0" distB="0" distL="0" distR="0" wp14:anchorId="17BC291C" wp14:editId="08DBB767">
-            <wp:extent cx="5612130" cy="2677363"/>
-            <wp:effectExtent l="0" t="0" r="1270" b="2540"/>
-            <wp:docPr id="17" name="Imagen 17"/>
-            <wp:cNvGraphicFramePr>
-              <a:graphicFrameLocks xmlns:a="http://schemas.openxmlformats.org/drawingml/2006/main" noChangeAspect="1"/>
-            </wp:cNvGraphicFramePr>
-            <a:graphic xmlns:a="http://schemas.openxmlformats.org/drawingml/2006/main">
-              <a:graphicData uri="http://schemas.openxmlformats.org/drawingml/2006/picture">
-                <pic:pic xmlns:pic="http://schemas.openxmlformats.org/drawingml/2006/picture">
-                  <pic:nvPicPr>
-                    <pic:cNvPr id="1" name=""/>
-                    <pic:cNvPicPr/>
-                  </pic:nvPicPr>
-                  <pic:blipFill rotWithShape="1">
-                    <a:blip r:embed="rId19"/>
-                    <a:srcRect b="4457"/>
-                    <a:stretch/>
-                  </pic:blipFill>
-                  <pic:spPr bwMode="auto">
-                    <a:xfrm>
-                      <a:off x="0" y="0"/>
-                      <a:ext cx="5612130" cy="2677363"/>
                     </a:xfrm>
                     <a:prstGeom prst="rect">
                       <a:avLst/>

</xml_diff>